<commit_message>
Store BD : TD4
</commit_message>
<xml_diff>
--- a/BaseDonnes/TD3/rapportTD3.docx
+++ b/BaseDonnes/TD3/rapportTD3.docx
@@ -25,6 +25,7 @@
           <w:b/>
           <w:color w:val="002060"/>
           <w:sz w:val="32"/>
+          <w:lang w:val="fr-FR"/>
         </w:rPr>
       </w:pPr>
       <w:r>
@@ -32,6 +33,7 @@
           <w:b/>
           <w:color w:val="002060"/>
           <w:sz w:val="32"/>
+          <w:lang w:val="fr-FR"/>
         </w:rPr>
         <w:t>LÊ NGUYỄN MINH HƯƠNG</w:t>
       </w:r>
@@ -88,20 +90,29 @@
     <w:p>
       <w:pPr>
         <w:pStyle w:val="Code"/>
-      </w:pPr>
-      <w:r>
+        <w:rPr>
+          <w:lang w:val="en-GB"/>
+        </w:rPr>
+      </w:pPr>
+      <w:r>
+        <w:rPr>
+          <w:lang w:val="en-GB"/>
+        </w:rPr>
         <w:t>alter system set resource_limit = true;</w:t>
       </w:r>
     </w:p>
     <w:p>
       <w:pPr>
         <w:pStyle w:val="comment"/>
-      </w:pPr>
-      <w:r>
-        <w:t>// autoriser la mise en oeuvre des limites des ressources</w:t>
-      </w:r>
-      <w:r>
-        <w:t xml:space="preserve"> de la BD</w:t>
+        <w:rPr>
+          <w:lang w:val="fr-FR"/>
+        </w:rPr>
+      </w:pPr>
+      <w:r>
+        <w:rPr>
+          <w:lang w:val="fr-FR"/>
+        </w:rPr>
+        <w:t>// autoriser la mise en oeuvre des limites des ressources de la BD</w:t>
       </w:r>
     </w:p>
     <w:p>
@@ -115,11 +126,20 @@
     <w:p>
       <w:pPr>
         <w:pStyle w:val="Code"/>
-      </w:pPr>
-      <w:r>
+        <w:rPr>
+          <w:lang w:val="en-GB"/>
+        </w:rPr>
+      </w:pPr>
+      <w:r>
+        <w:rPr>
+          <w:lang w:val="en-GB"/>
+        </w:rPr>
         <w:t xml:space="preserve">create </w:t>
       </w:r>
       <w:r>
+        <w:rPr>
+          <w:lang w:val="en-GB"/>
+        </w:rPr>
         <w:tab/>
         <w:t xml:space="preserve">profile profile_all_users </w:t>
       </w:r>
@@ -127,17 +147,32 @@
     <w:p>
       <w:pPr>
         <w:pStyle w:val="Code"/>
-      </w:pPr>
-      <w:r>
+        <w:rPr>
+          <w:lang w:val="en-GB"/>
+        </w:rPr>
+      </w:pPr>
+      <w:r>
+        <w:rPr>
+          <w:lang w:val="en-GB"/>
+        </w:rPr>
         <w:t>limit</w:t>
       </w:r>
       <w:r>
-        <w:tab/>
-      </w:r>
-      <w:r>
-        <w:tab/>
-      </w:r>
-      <w:r>
+        <w:rPr>
+          <w:lang w:val="en-GB"/>
+        </w:rPr>
+        <w:tab/>
+      </w:r>
+      <w:r>
+        <w:rPr>
+          <w:lang w:val="en-GB"/>
+        </w:rPr>
+        <w:tab/>
+      </w:r>
+      <w:r>
+        <w:rPr>
+          <w:lang w:val="en-GB"/>
+        </w:rPr>
         <w:t>failed_login_attempts 3;</w:t>
       </w:r>
     </w:p>
@@ -172,11 +207,20 @@
     <w:p>
       <w:pPr>
         <w:pStyle w:val="Code"/>
-      </w:pPr>
-      <w:r>
+        <w:rPr>
+          <w:lang w:val="en-GB"/>
+        </w:rPr>
+      </w:pPr>
+      <w:r>
+        <w:rPr>
+          <w:lang w:val="en-GB"/>
+        </w:rPr>
         <w:t>create</w:t>
       </w:r>
       <w:r>
+        <w:rPr>
+          <w:lang w:val="en-GB"/>
+        </w:rPr>
         <w:tab/>
         <w:t>profile profile_guichets</w:t>
       </w:r>
@@ -184,28 +228,52 @@
     <w:p>
       <w:pPr>
         <w:pStyle w:val="Code"/>
-      </w:pPr>
-      <w:r>
+        <w:rPr>
+          <w:lang w:val="en-GB"/>
+        </w:rPr>
+      </w:pPr>
+      <w:r>
+        <w:rPr>
+          <w:lang w:val="en-GB"/>
+        </w:rPr>
         <w:t>limit</w:t>
       </w:r>
       <w:r>
-        <w:tab/>
-      </w:r>
-      <w:r>
-        <w:tab/>
-      </w:r>
-      <w:r>
+        <w:rPr>
+          <w:lang w:val="en-GB"/>
+        </w:rPr>
+        <w:tab/>
+      </w:r>
+      <w:r>
+        <w:rPr>
+          <w:lang w:val="en-GB"/>
+        </w:rPr>
+        <w:tab/>
+      </w:r>
+      <w:r>
+        <w:rPr>
+          <w:lang w:val="en-GB"/>
+        </w:rPr>
         <w:t>SESSIONS_PER_USER 1</w:t>
       </w:r>
     </w:p>
     <w:p>
       <w:pPr>
         <w:pStyle w:val="Code"/>
-      </w:pPr>
-      <w:r>
-        <w:tab/>
-      </w:r>
-      <w:r>
+        <w:rPr>
+          <w:lang w:val="en-GB"/>
+        </w:rPr>
+      </w:pPr>
+      <w:r>
+        <w:rPr>
+          <w:lang w:val="en-GB"/>
+        </w:rPr>
+        <w:tab/>
+      </w:r>
+      <w:r>
+        <w:rPr>
+          <w:lang w:val="en-GB"/>
+        </w:rPr>
         <w:tab/>
         <w:t>FAILED_LOGIN_ATTEMPTS 3;</w:t>
       </w:r>
@@ -313,11 +381,20 @@
     <w:p>
       <w:pPr>
         <w:pStyle w:val="Code"/>
-      </w:pPr>
-      <w:r>
+        <w:rPr>
+          <w:lang w:val="en-GB"/>
+        </w:rPr>
+      </w:pPr>
+      <w:r>
+        <w:rPr>
+          <w:lang w:val="en-GB"/>
+        </w:rPr>
         <w:t>create role</w:t>
       </w:r>
       <w:r>
+        <w:rPr>
+          <w:lang w:val="en-GB"/>
+        </w:rPr>
         <w:tab/>
         <w:t>role_guichet;</w:t>
       </w:r>
@@ -325,8 +402,14 @@
     <w:p>
       <w:pPr>
         <w:pStyle w:val="Code"/>
-      </w:pPr>
-      <w:r>
+        <w:rPr>
+          <w:lang w:val="en-GB"/>
+        </w:rPr>
+      </w:pPr>
+      <w:r>
+        <w:rPr>
+          <w:lang w:val="en-GB"/>
+        </w:rPr>
         <w:t>create role role_directrice;</w:t>
       </w:r>
     </w:p>
@@ -366,37 +449,64 @@
     <w:p>
       <w:pPr>
         <w:pStyle w:val="Code"/>
-      </w:pPr>
-      <w:r>
+        <w:rPr>
+          <w:lang w:val="en-GB"/>
+        </w:rPr>
+      </w:pPr>
+      <w:r>
+        <w:rPr>
+          <w:lang w:val="en-GB"/>
+        </w:rPr>
         <w:t>grant connect to role_guichet;</w:t>
       </w:r>
     </w:p>
     <w:p>
       <w:pPr>
         <w:pStyle w:val="Code"/>
-      </w:pPr>
-      <w:r>
+        <w:rPr>
+          <w:lang w:val="en-GB"/>
+        </w:rPr>
+      </w:pPr>
+      <w:r>
+        <w:rPr>
+          <w:lang w:val="en-GB"/>
+        </w:rPr>
         <w:t>grant create session to role_guichet;</w:t>
       </w:r>
     </w:p>
     <w:p>
       <w:pPr>
         <w:pStyle w:val="Code"/>
-      </w:pPr>
-    </w:p>
-    <w:p>
-      <w:pPr>
-        <w:pStyle w:val="Code"/>
-      </w:pPr>
-      <w:r>
+        <w:rPr>
+          <w:lang w:val="en-GB"/>
+        </w:rPr>
+      </w:pPr>
+    </w:p>
+    <w:p>
+      <w:pPr>
+        <w:pStyle w:val="Code"/>
+        <w:rPr>
+          <w:lang w:val="en-GB"/>
+        </w:rPr>
+      </w:pPr>
+      <w:r>
+        <w:rPr>
+          <w:lang w:val="en-GB"/>
+        </w:rPr>
         <w:t>grant connect to role_directrice;</w:t>
       </w:r>
     </w:p>
     <w:p>
       <w:pPr>
         <w:pStyle w:val="Code"/>
-      </w:pPr>
-      <w:r>
+        <w:rPr>
+          <w:lang w:val="en-GB"/>
+        </w:rPr>
+      </w:pPr>
+      <w:r>
+        <w:rPr>
+          <w:lang w:val="en-GB"/>
+        </w:rPr>
         <w:t>grant create session to role_guichet</w:t>
       </w:r>
       <w:r>
@@ -410,21 +520,36 @@
     <w:p>
       <w:pPr>
         <w:pStyle w:val="Code"/>
-      </w:pPr>
-    </w:p>
-    <w:p>
-      <w:pPr>
-        <w:pStyle w:val="Code"/>
-      </w:pPr>
-      <w:r>
+        <w:rPr>
+          <w:lang w:val="en-GB"/>
+        </w:rPr>
+      </w:pPr>
+    </w:p>
+    <w:p>
+      <w:pPr>
+        <w:pStyle w:val="Code"/>
+        <w:rPr>
+          <w:lang w:val="en-GB"/>
+        </w:rPr>
+      </w:pPr>
+      <w:r>
+        <w:rPr>
+          <w:lang w:val="en-GB"/>
+        </w:rPr>
         <w:t>grant connect to role_program;</w:t>
       </w:r>
     </w:p>
     <w:p>
       <w:pPr>
         <w:pStyle w:val="Code"/>
-      </w:pPr>
-      <w:r>
+        <w:rPr>
+          <w:lang w:val="en-GB"/>
+        </w:rPr>
+      </w:pPr>
+      <w:r>
+        <w:rPr>
+          <w:lang w:val="en-GB"/>
+        </w:rPr>
         <w:t>grant create session to role_guichet;</w:t>
       </w:r>
     </w:p>
@@ -1050,15 +1175,27 @@
     <w:p>
       <w:pPr>
         <w:pStyle w:val="Code"/>
-      </w:pPr>
-      <w:r>
+        <w:rPr>
+          <w:lang w:val="en-GB"/>
+        </w:rPr>
+      </w:pPr>
+      <w:r>
+        <w:rPr>
+          <w:lang w:val="en-GB"/>
+        </w:rPr>
         <w:t xml:space="preserve">grant all </w:t>
       </w:r>
       <w:r>
+        <w:rPr>
+          <w:lang w:val="en-GB"/>
+        </w:rPr>
         <w:tab/>
         <w:t xml:space="preserve"> on film </w:t>
       </w:r>
       <w:r>
+        <w:rPr>
+          <w:lang w:val="en-GB"/>
+        </w:rPr>
         <w:tab/>
         <w:t>to role_directrice;</w:t>
       </w:r>
@@ -1066,15 +1203,27 @@
     <w:p>
       <w:pPr>
         <w:pStyle w:val="Code"/>
-      </w:pPr>
-      <w:r>
+        <w:rPr>
+          <w:lang w:val="en-GB"/>
+        </w:rPr>
+      </w:pPr>
+      <w:r>
+        <w:rPr>
+          <w:lang w:val="en-GB"/>
+        </w:rPr>
         <w:t xml:space="preserve">grant all </w:t>
       </w:r>
       <w:r>
+        <w:rPr>
+          <w:lang w:val="en-GB"/>
+        </w:rPr>
         <w:tab/>
         <w:t xml:space="preserve"> on tarif </w:t>
       </w:r>
       <w:r>
+        <w:rPr>
+          <w:lang w:val="en-GB"/>
+        </w:rPr>
         <w:tab/>
         <w:t>to role_directrice;</w:t>
       </w:r>
@@ -1095,55 +1244,7 @@
         <w:rPr>
           <w:lang w:val="fr-FR"/>
         </w:rPr>
-        <w:t>//</w:t>
-      </w:r>
-      <w:r>
-        <w:rPr>
-          <w:lang w:val="fr-FR"/>
-        </w:rPr>
-        <w:t xml:space="preserve"> L</w:t>
-      </w:r>
-      <w:r>
-        <w:rPr>
-          <w:lang w:val="fr-FR"/>
-        </w:rPr>
-        <w:t>e responsable</w:t>
-      </w:r>
-      <w:r>
-        <w:rPr>
-          <w:lang w:val="fr-FR"/>
-        </w:rPr>
-        <w:t xml:space="preserve"> de la programmation des salles :</w:t>
-      </w:r>
-      <w:r>
-        <w:rPr>
-          <w:lang w:val="fr-FR"/>
-        </w:rPr>
-        <w:t xml:space="preserve"> c’est lui qui se charge </w:t>
-      </w:r>
-      <w:r>
-        <w:rPr>
-          <w:lang w:val="fr-FR"/>
-        </w:rPr>
-        <w:t xml:space="preserve">de définir les séances et les </w:t>
-      </w:r>
-      <w:r>
-        <w:rPr>
-          <w:lang w:val="fr-FR"/>
-        </w:rPr>
-        <w:t>salles</w:t>
-      </w:r>
-      <w:r>
-        <w:rPr>
-          <w:lang w:val="fr-FR"/>
-        </w:rPr>
-        <w:t xml:space="preserve"> dans lesquelles seront projeté</w:t>
-      </w:r>
-      <w:r>
-        <w:rPr>
-          <w:lang w:val="fr-FR"/>
-        </w:rPr>
-        <w:t>s les films</w:t>
+        <w:t>// Le responsable de la programmation des salles : c’est lui qui se charge de définir les séances et les salles dans lesquelles seront projetés les films</w:t>
       </w:r>
       <w:r>
         <w:rPr>
@@ -1163,22 +1264,76 @@
         </w:rPr>
         <w:t xml:space="preserve"> il a donc le droit à modifier la table SEANCE</w:t>
       </w:r>
-    </w:p>
-    <w:p>
-      <w:pPr>
-        <w:pStyle w:val="Code"/>
-      </w:pPr>
-      <w:r>
+      <w:r>
+        <w:rPr>
+          <w:lang w:val="fr-FR"/>
+        </w:rPr>
+        <w:t xml:space="preserve"> e</w:t>
+      </w:r>
+      <w:r>
+        <w:rPr>
+          <w:lang w:val="fr-FR"/>
+        </w:rPr>
+        <w:t>t la table PLACE</w:t>
+      </w:r>
+    </w:p>
+    <w:p>
+      <w:pPr>
+        <w:pStyle w:val="Code"/>
+        <w:rPr>
+          <w:lang w:val="en-GB"/>
+        </w:rPr>
+      </w:pPr>
+      <w:r>
+        <w:rPr>
+          <w:lang w:val="en-GB"/>
+        </w:rPr>
         <w:t>grant all</w:t>
       </w:r>
       <w:r>
+        <w:rPr>
+          <w:lang w:val="en-GB"/>
+        </w:rPr>
         <w:tab/>
         <w:t xml:space="preserve"> on seance </w:t>
       </w:r>
       <w:r>
+        <w:rPr>
+          <w:lang w:val="en-GB"/>
+        </w:rPr>
         <w:tab/>
         <w:t>to role_program;</w:t>
       </w:r>
+    </w:p>
+    <w:p>
+      <w:pPr>
+        <w:pStyle w:val="Code"/>
+        <w:rPr>
+          <w:lang w:val="en-GB"/>
+        </w:rPr>
+      </w:pPr>
+      <w:r>
+        <w:rPr>
+          <w:lang w:val="en-GB"/>
+        </w:rPr>
+        <w:t xml:space="preserve">grant all </w:t>
+      </w:r>
+      <w:r>
+        <w:rPr>
+          <w:lang w:val="en-GB"/>
+        </w:rPr>
+        <w:tab/>
+        <w:t xml:space="preserve"> on place </w:t>
+      </w:r>
+      <w:r>
+        <w:rPr>
+          <w:lang w:val="en-GB"/>
+        </w:rPr>
+        <w:tab/>
+        <w:t>to role_program;</w:t>
+      </w:r>
+      <w:bookmarkStart w:id="0" w:name="_GoBack"/>
+      <w:bookmarkEnd w:id="0"/>
     </w:p>
     <w:p>
       <w:pPr>
@@ -1799,11 +1954,20 @@
     <w:p>
       <w:pPr>
         <w:pStyle w:val="Code"/>
-      </w:pPr>
-      <w:r>
+        <w:rPr>
+          <w:lang w:val="en-GB"/>
+        </w:rPr>
+      </w:pPr>
+      <w:r>
+        <w:rPr>
+          <w:lang w:val="en-GB"/>
+        </w:rPr>
         <w:t xml:space="preserve">alter user </w:t>
       </w:r>
       <w:r>
+        <w:rPr>
+          <w:lang w:val="en-GB"/>
+        </w:rPr>
         <w:tab/>
         <w:t>Meriem</w:t>
       </w:r>
@@ -1811,30 +1975,54 @@
     <w:p>
       <w:pPr>
         <w:pStyle w:val="Code"/>
-      </w:pPr>
-      <w:r>
+        <w:rPr>
+          <w:lang w:val="en-GB"/>
+        </w:rPr>
+      </w:pPr>
+      <w:r>
+        <w:rPr>
+          <w:lang w:val="en-GB"/>
+        </w:rPr>
         <w:t>profile</w:t>
       </w:r>
       <w:r>
-        <w:tab/>
-      </w:r>
-      <w:r>
+        <w:rPr>
+          <w:lang w:val="en-GB"/>
+        </w:rPr>
+        <w:tab/>
+      </w:r>
+      <w:r>
+        <w:rPr>
+          <w:lang w:val="en-GB"/>
+        </w:rPr>
         <w:t>profile_all_users;</w:t>
       </w:r>
     </w:p>
     <w:p>
       <w:pPr>
         <w:pStyle w:val="Code"/>
-      </w:pPr>
-    </w:p>
-    <w:p>
-      <w:pPr>
-        <w:pStyle w:val="Code"/>
-      </w:pPr>
-      <w:r>
+        <w:rPr>
+          <w:lang w:val="en-GB"/>
+        </w:rPr>
+      </w:pPr>
+    </w:p>
+    <w:p>
+      <w:pPr>
+        <w:pStyle w:val="Code"/>
+        <w:rPr>
+          <w:lang w:val="en-GB"/>
+        </w:rPr>
+      </w:pPr>
+      <w:r>
+        <w:rPr>
+          <w:lang w:val="en-GB"/>
+        </w:rPr>
         <w:t xml:space="preserve">alter user </w:t>
       </w:r>
       <w:r>
+        <w:rPr>
+          <w:lang w:val="en-GB"/>
+        </w:rPr>
         <w:tab/>
         <w:t>Guillaume</w:t>
       </w:r>
@@ -1842,33 +2030,60 @@
     <w:p>
       <w:pPr>
         <w:pStyle w:val="Code"/>
-      </w:pPr>
-      <w:r>
+        <w:rPr>
+          <w:lang w:val="en-GB"/>
+        </w:rPr>
+      </w:pPr>
+      <w:r>
+        <w:rPr>
+          <w:lang w:val="en-GB"/>
+        </w:rPr>
         <w:t>profi</w:t>
       </w:r>
       <w:r>
+        <w:rPr>
+          <w:lang w:val="en-GB"/>
+        </w:rPr>
         <w:t>le</w:t>
       </w:r>
       <w:r>
-        <w:tab/>
-      </w:r>
-      <w:r>
+        <w:rPr>
+          <w:lang w:val="en-GB"/>
+        </w:rPr>
+        <w:tab/>
+      </w:r>
+      <w:r>
+        <w:rPr>
+          <w:lang w:val="en-GB"/>
+        </w:rPr>
         <w:t>profile_all_users;</w:t>
       </w:r>
     </w:p>
     <w:p>
       <w:pPr>
         <w:pStyle w:val="Code"/>
-      </w:pPr>
-    </w:p>
-    <w:p>
-      <w:pPr>
-        <w:pStyle w:val="Code"/>
-      </w:pPr>
-      <w:r>
+        <w:rPr>
+          <w:lang w:val="en-GB"/>
+        </w:rPr>
+      </w:pPr>
+    </w:p>
+    <w:p>
+      <w:pPr>
+        <w:pStyle w:val="Code"/>
+        <w:rPr>
+          <w:lang w:val="en-GB"/>
+        </w:rPr>
+      </w:pPr>
+      <w:r>
+        <w:rPr>
+          <w:lang w:val="en-GB"/>
+        </w:rPr>
         <w:t>grant</w:t>
       </w:r>
       <w:r>
+        <w:rPr>
+          <w:lang w:val="en-GB"/>
+        </w:rPr>
         <w:tab/>
         <w:t>role_guichet</w:t>
       </w:r>
@@ -1876,14 +2091,26 @@
     <w:p>
       <w:pPr>
         <w:pStyle w:val="Code"/>
-      </w:pPr>
-      <w:r>
+        <w:rPr>
+          <w:lang w:val="en-GB"/>
+        </w:rPr>
+      </w:pPr>
+      <w:r>
+        <w:rPr>
+          <w:lang w:val="en-GB"/>
+        </w:rPr>
         <w:t>to</w:t>
       </w:r>
       <w:r>
-        <w:tab/>
-      </w:r>
-      <w:r>
+        <w:rPr>
+          <w:lang w:val="en-GB"/>
+        </w:rPr>
+        <w:tab/>
+      </w:r>
+      <w:r>
+        <w:rPr>
+          <w:lang w:val="en-GB"/>
+        </w:rPr>
         <w:tab/>
         <w:t>Paul;</w:t>
       </w:r>
@@ -1891,16 +2118,28 @@
     <w:p>
       <w:pPr>
         <w:pStyle w:val="Code"/>
-      </w:pPr>
-    </w:p>
-    <w:p>
-      <w:pPr>
-        <w:pStyle w:val="Code"/>
-      </w:pPr>
-      <w:r>
+        <w:rPr>
+          <w:lang w:val="en-GB"/>
+        </w:rPr>
+      </w:pPr>
+    </w:p>
+    <w:p>
+      <w:pPr>
+        <w:pStyle w:val="Code"/>
+        <w:rPr>
+          <w:lang w:val="en-GB"/>
+        </w:rPr>
+      </w:pPr>
+      <w:r>
+        <w:rPr>
+          <w:lang w:val="en-GB"/>
+        </w:rPr>
         <w:t>grant</w:t>
       </w:r>
       <w:r>
+        <w:rPr>
+          <w:lang w:val="en-GB"/>
+        </w:rPr>
         <w:tab/>
         <w:t>role_guichet</w:t>
       </w:r>
@@ -1908,14 +2147,26 @@
     <w:p>
       <w:pPr>
         <w:pStyle w:val="Code"/>
-      </w:pPr>
-      <w:r>
+        <w:rPr>
+          <w:lang w:val="en-GB"/>
+        </w:rPr>
+      </w:pPr>
+      <w:r>
+        <w:rPr>
+          <w:lang w:val="en-GB"/>
+        </w:rPr>
         <w:t>to</w:t>
       </w:r>
       <w:r>
-        <w:tab/>
-      </w:r>
-      <w:r>
+        <w:rPr>
+          <w:lang w:val="en-GB"/>
+        </w:rPr>
+        <w:tab/>
+      </w:r>
+      <w:r>
+        <w:rPr>
+          <w:lang w:val="en-GB"/>
+        </w:rPr>
         <w:tab/>
         <w:t>Pierre;</w:t>
       </w:r>
@@ -1923,16 +2174,28 @@
     <w:p>
       <w:pPr>
         <w:pStyle w:val="Code"/>
-      </w:pPr>
-    </w:p>
-    <w:p>
-      <w:pPr>
-        <w:pStyle w:val="Code"/>
-      </w:pPr>
-      <w:r>
+        <w:rPr>
+          <w:lang w:val="en-GB"/>
+        </w:rPr>
+      </w:pPr>
+    </w:p>
+    <w:p>
+      <w:pPr>
+        <w:pStyle w:val="Code"/>
+        <w:rPr>
+          <w:lang w:val="en-GB"/>
+        </w:rPr>
+      </w:pPr>
+      <w:r>
+        <w:rPr>
+          <w:lang w:val="en-GB"/>
+        </w:rPr>
         <w:t>grant</w:t>
       </w:r>
       <w:r>
+        <w:rPr>
+          <w:lang w:val="en-GB"/>
+        </w:rPr>
         <w:tab/>
         <w:t>role_guichet</w:t>
       </w:r>
@@ -1940,14 +2203,26 @@
     <w:p>
       <w:pPr>
         <w:pStyle w:val="Code"/>
-      </w:pPr>
-      <w:r>
+        <w:rPr>
+          <w:lang w:val="en-GB"/>
+        </w:rPr>
+      </w:pPr>
+      <w:r>
+        <w:rPr>
+          <w:lang w:val="en-GB"/>
+        </w:rPr>
         <w:t>to</w:t>
       </w:r>
       <w:r>
-        <w:tab/>
-      </w:r>
-      <w:r>
+        <w:rPr>
+          <w:lang w:val="en-GB"/>
+        </w:rPr>
+        <w:tab/>
+      </w:r>
+      <w:r>
+        <w:rPr>
+          <w:lang w:val="en-GB"/>
+        </w:rPr>
         <w:tab/>
         <w:t>Alain;</w:t>
       </w:r>
@@ -1955,16 +2230,28 @@
     <w:p>
       <w:pPr>
         <w:pStyle w:val="Code"/>
-      </w:pPr>
-    </w:p>
-    <w:p>
-      <w:pPr>
-        <w:pStyle w:val="Code"/>
-      </w:pPr>
-      <w:r>
+        <w:rPr>
+          <w:lang w:val="en-GB"/>
+        </w:rPr>
+      </w:pPr>
+    </w:p>
+    <w:p>
+      <w:pPr>
+        <w:pStyle w:val="Code"/>
+        <w:rPr>
+          <w:lang w:val="en-GB"/>
+        </w:rPr>
+      </w:pPr>
+      <w:r>
+        <w:rPr>
+          <w:lang w:val="en-GB"/>
+        </w:rPr>
         <w:t>grant</w:t>
       </w:r>
       <w:r>
+        <w:rPr>
+          <w:lang w:val="en-GB"/>
+        </w:rPr>
         <w:tab/>
         <w:t>role_guichet</w:t>
       </w:r>
@@ -2236,8 +2523,14 @@
       <w:pPr>
         <w:pStyle w:val="Code"/>
         <w:ind w:left="720"/>
-      </w:pPr>
-      <w:r>
+        <w:rPr>
+          <w:lang w:val="en-GB"/>
+        </w:rPr>
+      </w:pPr>
+      <w:r>
+        <w:rPr>
+          <w:lang w:val="en-GB"/>
+        </w:rPr>
         <w:t xml:space="preserve">select * from system.film ; </w:t>
       </w:r>
     </w:p>
@@ -2267,8 +2560,6 @@
           <w:lang w:val="fr-FR"/>
         </w:rPr>
       </w:pPr>
-      <w:bookmarkStart w:id="0" w:name="_GoBack"/>
-      <w:bookmarkEnd w:id="0"/>
     </w:p>
     <w:p>
       <w:pPr>
@@ -2768,6 +3059,7 @@
   <w:style w:type="character" w:default="1" w:styleId="DefaultParagraphFont">
     <w:name w:val="Default Paragraph Font"/>
     <w:uiPriority w:val="1"/>
+    <w:semiHidden/>
     <w:unhideWhenUsed/>
   </w:style>
   <w:style w:type="table" w:default="1" w:styleId="TableNormal">

</xml_diff>